<commit_message>
Add all files lab7
</commit_message>
<xml_diff>
--- a/labs/lab07/report/report.docx
+++ b/labs/lab07/report/report.docx
@@ -193,7 +193,7 @@
         <w:t xml:space="preserve">“</w:t>
       </w:r>
       <w:r>
-        <w:t xml:space="preserve">~/work/arch-pc/lab08</w:t>
+        <w:t xml:space="preserve">~/work/arch-pc/lab07</w:t>
       </w:r>
       <w:r>
         <w:t xml:space="preserve">”</w:t>
@@ -208,7 +208,7 @@
         <w:t xml:space="preserve">“</w:t>
       </w:r>
       <w:r>
-        <w:t xml:space="preserve">lab8-1.asm</w:t>
+        <w:t xml:space="preserve">lab7-1.asm</w:t>
       </w:r>
       <w:r>
         <w:t xml:space="preserve">”</w:t>
@@ -366,7 +366,7 @@
         <w:t xml:space="preserve"> </w:t>
       </w:r>
       <w:r>
-        <w:t xml:space="preserve">где находится lab8-1.asm.</w:t>
+        <w:t xml:space="preserve">где находится lab7-1.asm.</w:t>
       </w:r>
       <w:r>
         <w:t xml:space="preserve"> </w:t>
@@ -585,7 +585,7 @@
         <w:t xml:space="preserve"> </w:t>
       </w:r>
       <w:r>
-        <w:t xml:space="preserve">user@dk4n31:~$ ./lab8-1</w:t>
+        <w:t xml:space="preserve">user@dk4n31:~$ ./lab7-1</w:t>
       </w:r>
       <w:r>
         <w:t xml:space="preserve"> </w:t>
@@ -723,7 +723,7 @@
         <w:pStyle w:val="Compact"/>
       </w:pPr>
       <w:r>
-        <w:t xml:space="preserve">После этого мы создали файл lab8-2.asm, в который мы добавим код нашей</w:t>
+        <w:t xml:space="preserve">После этого мы создали файл lab7-2.asm, в который мы добавим код нашей</w:t>
       </w:r>
       <w:r>
         <w:t xml:space="preserve"> </w:t>
@@ -960,13 +960,13 @@
         <w:pStyle w:val="Compact"/>
       </w:pPr>
       <w:r>
-        <w:t xml:space="preserve">Здесь и с помощью команды nasm -f elf -l lab8-2.list lab8-2.asm мы созда-</w:t>
-      </w:r>
-      <w:r>
-        <w:t xml:space="preserve"> </w:t>
-      </w:r>
-      <w:r>
-        <w:t xml:space="preserve">ли файл листинга файла lab8-2.asm, затем мы открыли файл с помощью</w:t>
+        <w:t xml:space="preserve">Здесь и с помощью команды nasm -f elf -l lab7-2.list lab7-2.asm мы созда-</w:t>
+      </w:r>
+      <w:r>
+        <w:t xml:space="preserve"> </w:t>
+      </w:r>
+      <w:r>
+        <w:t xml:space="preserve">ли файл листинга файла lab7-2.asm, затем мы открыли файл с помощью</w:t>
       </w:r>
       <w:r>
         <w:t xml:space="preserve"> </w:t>
@@ -1134,7 +1134,7 @@
         </w:numPr>
       </w:pPr>
       <w:r>
-        <w:t xml:space="preserve">мы открыли программный файл lab 8-2.asm и удалили один операнд в</w:t>
+        <w:t xml:space="preserve">мы открыли программный файл lab 7-2.asm и удалили один операнд в</w:t>
       </w:r>
       <w:r>
         <w:t xml:space="preserve"> </w:t>
@@ -1267,7 +1267,7 @@
     </w:p>
     <w:bookmarkEnd w:id="62"/>
     <w:bookmarkEnd w:id="63"/>
-    <w:bookmarkStart w:id="78" w:name="задание-для-самостоятельной-работы"/>
+    <w:bookmarkStart w:id="77" w:name="задание-для-самостоятельной-работы"/>
     <w:p>
       <w:pPr>
         <w:pStyle w:val="Heading1"/>
@@ -1285,7 +1285,7 @@
         <w:t xml:space="preserve">Задание для самостоятельной работы :</w:t>
       </w:r>
     </w:p>
-    <w:bookmarkStart w:id="70" w:name="Xb156c5b8c4a02d583c2ad25b85f81553edfd2a7"/>
+    <w:bookmarkStart w:id="76" w:name="Xb156c5b8c4a02d583c2ad25b85f81553edfd2a7"/>
     <w:p>
       <w:pPr>
         <w:pStyle w:val="Heading2"/>
@@ -1305,20 +1305,14 @@
     </w:p>
     <w:p>
       <w:pPr>
-        <w:pStyle w:val="FirstParagraph"/>
-      </w:pPr>
-      <w:r>
-        <w:rPr>
-          <w:bCs/>
-          <w:b/>
-        </w:rPr>
-        <w:t xml:space="preserve">Мой вариант : 16</w:t>
-      </w:r>
-      <w:r>
-        <w:t xml:space="preserve"> </w:t>
-      </w:r>
-      <w:r>
-        <w:t xml:space="preserve">- Мой код : (рис. [??])</w:t>
+        <w:numPr>
+          <w:ilvl w:val="0"/>
+          <w:numId w:val="1016"/>
+        </w:numPr>
+        <w:pStyle w:val="Compact"/>
+      </w:pPr>
+      <w:r>
+        <w:t xml:space="preserve">Мой код : (рис. [??])</w:t>
       </w:r>
     </w:p>
     <w:p>
@@ -1380,7 +1374,7 @@
       <w:pPr>
         <w:numPr>
           <w:ilvl w:val="0"/>
-          <w:numId w:val="1016"/>
+          <w:numId w:val="1017"/>
         </w:numPr>
         <w:pStyle w:val="Compact"/>
       </w:pPr>
@@ -1395,7 +1389,7 @@
       <w:r>
         <w:drawing>
           <wp:inline>
-            <wp:extent cx="5867400" cy="745962"/>
+            <wp:extent cx="5867400" cy="1560904"/>
             <wp:effectExtent b="0" l="0" r="0" t="0"/>
             <wp:docPr descr="Ресунок" title="fig:" id="68" name="Picture"/>
             <a:graphic>
@@ -1416,7 +1410,7 @@
                   <pic:spPr bwMode="auto">
                     <a:xfrm>
                       <a:off x="0" y="0"/>
-                      <a:ext cx="5867400" cy="745962"/>
+                      <a:ext cx="5867400" cy="1560904"/>
                     </a:xfrm>
                     <a:prstGeom prst="rect">
                       <a:avLst/>
@@ -1443,57 +1437,6 @@
         <w:t xml:space="preserve">Ресунок</w:t>
       </w:r>
     </w:p>
-    <w:bookmarkEnd w:id="70"/>
-    <w:bookmarkStart w:id="77" w:name="Xf10486a45c20f0dfb49270dfb3c41b7dce21d9b"/>
-    <w:p>
-      <w:pPr>
-        <w:pStyle w:val="Heading2"/>
-      </w:pPr>
-      <w:r>
-        <w:rPr>
-          <w:rStyle w:val="SectionNumber"/>
-        </w:rPr>
-        <w:t xml:space="preserve">3.2</w:t>
-      </w:r>
-      <w:r>
-        <w:tab/>
-      </w:r>
-      <w:r>
-        <w:t xml:space="preserve">Написание программы, которая выполняет математическую операцию в зависимости от значения введенных переменных :</w:t>
-      </w:r>
-    </w:p>
-    <w:p>
-      <w:pPr>
-        <w:pStyle w:val="FirstParagraph"/>
-      </w:pPr>
-      <w:r>
-        <w:t xml:space="preserve">⎧</w:t>
-      </w:r>
-      <w:r>
-        <w:t xml:space="preserve"> </w:t>
-      </w:r>
-      <w:r>
-        <w:t xml:space="preserve">{𝑎 − 7, 𝑎 ≥ 7</w:t>
-      </w:r>
-      <w:r>
-        <w:t xml:space="preserve"> </w:t>
-      </w:r>
-      <w:r>
-        <w:t xml:space="preserve">⎨</w:t>
-      </w:r>
-      <w:r>
-        <w:t xml:space="preserve"> </w:t>
-      </w:r>
-      <w:r>
-        <w:t xml:space="preserve">{</w:t>
-      </w:r>
-      <w:r>
-        <w:t xml:space="preserve"> </w:t>
-      </w:r>
-      <w:r>
-        <w:t xml:space="preserve">⎩𝑎𝑥, 𝑎 &lt; 7</w:t>
-      </w:r>
-    </w:p>
     <w:p>
       <w:pPr>
         <w:pStyle w:val="BodyText"/>
@@ -1511,18 +1454,18 @@
           <wp:inline>
             <wp:extent cx="5867400" cy="4709706"/>
             <wp:effectExtent b="0" l="0" r="0" t="0"/>
-            <wp:docPr descr="Ресунок" title="fig:" id="72" name="Picture"/>
+            <wp:docPr descr="Ресунок" title="fig:" id="71" name="Picture"/>
             <a:graphic>
               <a:graphicData uri="http://schemas.openxmlformats.org/drawingml/2006/picture">
                 <pic:pic>
                   <pic:nvPicPr>
-                    <pic:cNvPr descr="image/16.png" id="73" name="Picture"/>
+                    <pic:cNvPr descr="image/16.png" id="72" name="Picture"/>
                     <pic:cNvPicPr>
                       <a:picLocks noChangeArrowheads="1" noChangeAspect="1"/>
                     </pic:cNvPicPr>
                   </pic:nvPicPr>
                   <pic:blipFill>
-                    <a:blip r:embed="rId71"/>
+                    <a:blip r:embed="rId70"/>
                     <a:stretch>
                       <a:fillRect/>
                     </a:stretch>
@@ -1574,18 +1517,18 @@
           <wp:inline>
             <wp:extent cx="5867400" cy="2214237"/>
             <wp:effectExtent b="0" l="0" r="0" t="0"/>
-            <wp:docPr descr="Ресунок" title="fig:" id="75" name="Picture"/>
+            <wp:docPr descr="Ресунок" title="fig:" id="74" name="Picture"/>
             <a:graphic>
               <a:graphicData uri="http://schemas.openxmlformats.org/drawingml/2006/picture">
                 <pic:pic>
                   <pic:nvPicPr>
-                    <pic:cNvPr descr="image/17.png" id="76" name="Picture"/>
+                    <pic:cNvPr descr="image/17.png" id="75" name="Picture"/>
                     <pic:cNvPicPr>
                       <a:picLocks noChangeArrowheads="1" noChangeAspect="1"/>
                     </pic:cNvPicPr>
                   </pic:nvPicPr>
                   <pic:blipFill>
-                    <a:blip r:embed="rId74"/>
+                    <a:blip r:embed="rId73"/>
                     <a:stretch>
                       <a:fillRect/>
                     </a:stretch>
@@ -1620,9 +1563,9 @@
         <w:t xml:space="preserve">Ресунок</w:t>
       </w:r>
     </w:p>
+    <w:bookmarkEnd w:id="76"/>
     <w:bookmarkEnd w:id="77"/>
-    <w:bookmarkEnd w:id="78"/>
-    <w:bookmarkStart w:id="79" w:name="X81f57c8be58100f4890b6935cf32c22ba70a6cd"/>
+    <w:bookmarkStart w:id="78" w:name="X81f57c8be58100f4890b6935cf32c22ba70a6cd"/>
     <w:p>
       <w:pPr>
         <w:pStyle w:val="Heading1"/>
@@ -1638,49 +1581,6 @@
       </w:r>
       <w:r>
         <w:t xml:space="preserve">Выводы по результатам выполнения заданий :</w:t>
-      </w:r>
-    </w:p>
-    <w:p>
-      <w:pPr>
-        <w:numPr>
-          <w:ilvl w:val="0"/>
-          <w:numId w:val="1017"/>
-        </w:numPr>
-        <w:pStyle w:val="Compact"/>
-      </w:pPr>
-      <w:r>
-        <w:t xml:space="preserve">В этой части мы смогли применить наш полученный навык понятным</w:t>
-      </w:r>
-      <w:r>
-        <w:t xml:space="preserve"> </w:t>
-      </w:r>
-      <w:r>
-        <w:t xml:space="preserve">способом, заставив программу вычислять конечное значение в зависимости</w:t>
-      </w:r>
-      <w:r>
-        <w:t xml:space="preserve"> </w:t>
-      </w:r>
-      <w:r>
-        <w:t xml:space="preserve">от значений введенных переменных с использованием условных переходов.</w:t>
-      </w:r>
-    </w:p>
-    <w:bookmarkEnd w:id="79"/>
-    <w:bookmarkStart w:id="80" w:name="выводы-согласованные-с-целью-работы"/>
-    <w:p>
-      <w:pPr>
-        <w:pStyle w:val="Heading1"/>
-      </w:pPr>
-      <w:r>
-        <w:rPr>
-          <w:rStyle w:val="SectionNumber"/>
-        </w:rPr>
-        <w:t xml:space="preserve">5</w:t>
-      </w:r>
-      <w:r>
-        <w:tab/>
-      </w:r>
-      <w:r>
-        <w:t xml:space="preserve">Выводы, согласованные с целью работы :</w:t>
       </w:r>
     </w:p>
     <w:p>
@@ -1692,6 +1592,49 @@
         <w:pStyle w:val="Compact"/>
       </w:pPr>
       <w:r>
+        <w:t xml:space="preserve">В этой части мы смогли применить наш полученный навык понятным</w:t>
+      </w:r>
+      <w:r>
+        <w:t xml:space="preserve"> </w:t>
+      </w:r>
+      <w:r>
+        <w:t xml:space="preserve">способом, заставив программу вычислять конечное значение в зависимости</w:t>
+      </w:r>
+      <w:r>
+        <w:t xml:space="preserve"> </w:t>
+      </w:r>
+      <w:r>
+        <w:t xml:space="preserve">от значений введенных переменных с использованием условных переходов.</w:t>
+      </w:r>
+    </w:p>
+    <w:bookmarkEnd w:id="78"/>
+    <w:bookmarkStart w:id="79" w:name="выводы-согласованные-с-целью-работы"/>
+    <w:p>
+      <w:pPr>
+        <w:pStyle w:val="Heading1"/>
+      </w:pPr>
+      <w:r>
+        <w:rPr>
+          <w:rStyle w:val="SectionNumber"/>
+        </w:rPr>
+        <w:t xml:space="preserve">5</w:t>
+      </w:r>
+      <w:r>
+        <w:tab/>
+      </w:r>
+      <w:r>
+        <w:t xml:space="preserve">Выводы, согласованные с целью работы :</w:t>
+      </w:r>
+    </w:p>
+    <w:p>
+      <w:pPr>
+        <w:numPr>
+          <w:ilvl w:val="0"/>
+          <w:numId w:val="1019"/>
+        </w:numPr>
+        <w:pStyle w:val="Compact"/>
+      </w:pPr>
+      <w:r>
         <w:t xml:space="preserve">В восьмой лаборатории мы в основном узнали, как использовать условные</w:t>
       </w:r>
       <w:r>
@@ -1701,17 +1644,17 @@
         <w:t xml:space="preserve">и безусловные переходы в NASM, как читать структуру файла листинга.</w:t>
       </w:r>
     </w:p>
+    <w:bookmarkEnd w:id="79"/>
+    <w:bookmarkStart w:id="80" w:name="список-литературы"/>
+    <w:p>
+      <w:pPr>
+        <w:pStyle w:val="Heading1"/>
+      </w:pPr>
+      <w:r>
+        <w:t xml:space="preserve">Список литературы</w:t>
+      </w:r>
+    </w:p>
     <w:bookmarkEnd w:id="80"/>
-    <w:bookmarkStart w:id="81" w:name="список-литературы"/>
-    <w:p>
-      <w:pPr>
-        <w:pStyle w:val="Heading1"/>
-      </w:pPr>
-      <w:r>
-        <w:t xml:space="preserve">Список литературы</w:t>
-      </w:r>
-    </w:p>
-    <w:bookmarkEnd w:id="81"/>
     <w:sectPr/>
   </w:body>
 </w:document>
@@ -1949,6 +1892,9 @@
     <w:abstractNumId w:val="991"/>
   </w:num>
   <w:num w:numId="1018">
+    <w:abstractNumId w:val="991"/>
+  </w:num>
+  <w:num w:numId="1019">
     <w:abstractNumId w:val="991"/>
   </w:num>
 </w:numbering>

</xml_diff>

<commit_message>
Add all files lab 7
</commit_message>
<xml_diff>
--- a/labs/lab07/report/report.docx
+++ b/labs/lab07/report/report.docx
@@ -1267,7 +1267,7 @@
     </w:p>
     <w:bookmarkEnd w:id="62"/>
     <w:bookmarkEnd w:id="63"/>
-    <w:bookmarkStart w:id="77" w:name="задание-для-самостоятельной-работы"/>
+    <w:bookmarkStart w:id="80" w:name="задание-для-самостоятельной-работы"/>
     <w:p>
       <w:pPr>
         <w:pStyle w:val="Heading1"/>
@@ -1285,7 +1285,7 @@
         <w:t xml:space="preserve">Задание для самостоятельной работы :</w:t>
       </w:r>
     </w:p>
-    <w:bookmarkStart w:id="76" w:name="Xb156c5b8c4a02d583c2ad25b85f81553edfd2a7"/>
+    <w:bookmarkStart w:id="79" w:name="Xb156c5b8c4a02d583c2ad25b85f81553edfd2a7"/>
     <w:p>
       <w:pPr>
         <w:pStyle w:val="Heading2"/>
@@ -1563,9 +1563,72 @@
         <w:t xml:space="preserve">Ресунок</w:t>
       </w:r>
     </w:p>
-    <w:bookmarkEnd w:id="76"/>
-    <w:bookmarkEnd w:id="77"/>
-    <w:bookmarkStart w:id="78" w:name="X81f57c8be58100f4890b6935cf32c22ba70a6cd"/>
+    <w:p>
+      <w:pPr>
+        <w:pStyle w:val="BodyText"/>
+      </w:pPr>
+      <w:r>
+        <w:t xml:space="preserve">:(рис. [??])</w:t>
+      </w:r>
+    </w:p>
+    <w:p>
+      <w:pPr>
+        <w:pStyle w:val="CaptionedFigure"/>
+      </w:pPr>
+      <w:r>
+        <w:drawing>
+          <wp:inline>
+            <wp:extent cx="5867400" cy="3559995"/>
+            <wp:effectExtent b="0" l="0" r="0" t="0"/>
+            <wp:docPr descr="Ресунок" title="fig:" id="77" name="Picture"/>
+            <a:graphic>
+              <a:graphicData uri="http://schemas.openxmlformats.org/drawingml/2006/picture">
+                <pic:pic>
+                  <pic:nvPicPr>
+                    <pic:cNvPr descr="image/18.png" id="78" name="Picture"/>
+                    <pic:cNvPicPr>
+                      <a:picLocks noChangeArrowheads="1" noChangeAspect="1"/>
+                    </pic:cNvPicPr>
+                  </pic:nvPicPr>
+                  <pic:blipFill>
+                    <a:blip r:embed="rId76"/>
+                    <a:stretch>
+                      <a:fillRect/>
+                    </a:stretch>
+                  </pic:blipFill>
+                  <pic:spPr bwMode="auto">
+                    <a:xfrm>
+                      <a:off x="0" y="0"/>
+                      <a:ext cx="5867400" cy="3559995"/>
+                    </a:xfrm>
+                    <a:prstGeom prst="rect">
+                      <a:avLst/>
+                    </a:prstGeom>
+                    <a:noFill/>
+                    <a:ln w="9525">
+                      <a:noFill/>
+                      <a:headEnd/>
+                      <a:tailEnd/>
+                    </a:ln>
+                  </pic:spPr>
+                </pic:pic>
+              </a:graphicData>
+            </a:graphic>
+          </wp:inline>
+        </w:drawing>
+      </w:r>
+    </w:p>
+    <w:p>
+      <w:pPr>
+        <w:pStyle w:val="ImageCaption"/>
+      </w:pPr>
+      <w:r>
+        <w:t xml:space="preserve">Ресунок</w:t>
+      </w:r>
+    </w:p>
+    <w:bookmarkEnd w:id="79"/>
+    <w:bookmarkEnd w:id="80"/>
+    <w:bookmarkStart w:id="81" w:name="X81f57c8be58100f4890b6935cf32c22ba70a6cd"/>
     <w:p>
       <w:pPr>
         <w:pStyle w:val="Heading1"/>
@@ -1607,8 +1670,8 @@
         <w:t xml:space="preserve">от значений введенных переменных с использованием условных переходов.</w:t>
       </w:r>
     </w:p>
-    <w:bookmarkEnd w:id="78"/>
-    <w:bookmarkStart w:id="79" w:name="выводы-согласованные-с-целью-работы"/>
+    <w:bookmarkEnd w:id="81"/>
+    <w:bookmarkStart w:id="82" w:name="выводы-согласованные-с-целью-работы"/>
     <w:p>
       <w:pPr>
         <w:pStyle w:val="Heading1"/>
@@ -1644,8 +1707,8 @@
         <w:t xml:space="preserve">и безусловные переходы в NASM, как читать структуру файла листинга.</w:t>
       </w:r>
     </w:p>
-    <w:bookmarkEnd w:id="79"/>
-    <w:bookmarkStart w:id="80" w:name="список-литературы"/>
+    <w:bookmarkEnd w:id="82"/>
+    <w:bookmarkStart w:id="83" w:name="список-литературы"/>
     <w:p>
       <w:pPr>
         <w:pStyle w:val="Heading1"/>
@@ -1654,7 +1717,7 @@
         <w:t xml:space="preserve">Список литературы</w:t>
       </w:r>
     </w:p>
-    <w:bookmarkEnd w:id="80"/>
+    <w:bookmarkEnd w:id="83"/>
     <w:sectPr/>
   </w:body>
 </w:document>

</xml_diff>

<commit_message>
Add all files lab8
</commit_message>
<xml_diff>
--- a/labs/lab07/report/report.docx
+++ b/labs/lab07/report/report.docx
@@ -127,7 +127,7 @@
         <w:pStyle w:val="Compact"/>
       </w:pPr>
       <w:r>
-        <w:t xml:space="preserve">В восьмой лабораторной работе мы узнаем о команде условных и безусловных</w:t>
+        <w:t xml:space="preserve">мы узнаем о команде условных и безусловных</w:t>
       </w:r>
       <w:r>
         <w:t xml:space="preserve"> </w:t>
@@ -178,13 +178,7 @@
         <w:pStyle w:val="Compact"/>
       </w:pPr>
       <w:r>
-        <w:t xml:space="preserve">Здесь мы начали с создания, а затем переместились в восмой каталог лабо-</w:t>
-      </w:r>
-      <w:r>
-        <w:t xml:space="preserve"> </w:t>
-      </w:r>
-      <w:r>
-        <w:t xml:space="preserve">ратории</w:t>
+        <w:t xml:space="preserve">Здесь мы начали с создания, а затем переместились</w:t>
       </w:r>
       <w:r>
         <w:t xml:space="preserve"> </w:t>
@@ -1698,7 +1692,7 @@
         <w:pStyle w:val="Compact"/>
       </w:pPr>
       <w:r>
-        <w:t xml:space="preserve">В восьмой лаборатории мы в основном узнали, как использовать условные</w:t>
+        <w:t xml:space="preserve">В 7 лаборатории мы в основном узнали, как использовать условные</w:t>
       </w:r>
       <w:r>
         <w:t xml:space="preserve"> </w:t>

</xml_diff>